<commit_message>
Adding some new logs
</commit_message>
<xml_diff>
--- a/Project year 4 log.docx
+++ b/Project year 4 log.docx
@@ -154,6 +154,49 @@
           <w:rFonts w:ascii="Tahoma" w:hAnsi="Tahoma" w:cs="Tahoma"/>
         </w:rPr>
         <w:t>Week 8: I’m still working on the ESP32 BLE connection, was hopeful to make a connection to my phone during the weekend but got side-track on other things and didn’t get to proper work on it. Hopefully this will be done on week 9 and then I can have a look at the expo while waiting for the other hardware to arrive.</w:t>
+      </w:r>
+    </w:p>
+    <w:p>
+      <w:pPr>
+        <w:rPr>
+          <w:rFonts w:ascii="Tahoma" w:hAnsi="Tahoma" w:cs="Tahoma"/>
+        </w:rPr>
+      </w:pPr>
+      <w:r>
+        <w:rPr>
+          <w:rFonts w:ascii="Tahoma" w:hAnsi="Tahoma" w:cs="Tahoma"/>
+        </w:rPr>
+        <w:t xml:space="preserve">Week 9: Done doing a trial run trying to connect the BLE to the phone using an existing </w:t>
+      </w:r>
+      <w:r>
+        <w:rPr>
+          <w:rFonts w:ascii="Tahoma" w:hAnsi="Tahoma" w:cs="Tahoma"/>
+        </w:rPr>
+        <w:t xml:space="preserve">ESP32 BLE server </w:t>
+      </w:r>
+      <w:r>
+        <w:rPr>
+          <w:rFonts w:ascii="Tahoma" w:hAnsi="Tahoma" w:cs="Tahoma"/>
+        </w:rPr>
+        <w:t>library codes and it works. But to connect it, you have to use an app that can connect to the ESP32 because using the local settings in the iPhone does not connect to the ESP32. After doing that I went straight into watching tutorials on JavaScript to prepare myself for node.js for the app making.</w:t>
+      </w:r>
+      <w:r>
+        <w:rPr>
+          <w:rFonts w:ascii="Tahoma" w:hAnsi="Tahoma" w:cs="Tahoma"/>
+        </w:rPr>
+        <w:t xml:space="preserve"> I’m going to finish watching</w:t>
+      </w:r>
+      <w:r>
+        <w:rPr>
+          <w:rFonts w:ascii="Tahoma" w:hAnsi="Tahoma" w:cs="Tahoma"/>
+        </w:rPr>
+        <w:t xml:space="preserve"> JavaScript</w:t>
+      </w:r>
+      <w:r>
+        <w:rPr>
+          <w:rFonts w:ascii="Tahoma" w:hAnsi="Tahoma" w:cs="Tahoma"/>
+        </w:rPr>
+        <w:t xml:space="preserve"> tutorials until the end of the week 9.</w:t>
       </w:r>
     </w:p>
     <w:sectPr>

</xml_diff>